<commit_message>
Build ios project ???
</commit_message>
<xml_diff>
--- a/testcases 444.docx
+++ b/testcases 444.docx
@@ -3874,8 +3874,8 @@
         <w:gridCol w:w="1080"/>
         <w:gridCol w:w="1170"/>
         <w:gridCol w:w="1800"/>
-        <w:gridCol w:w="1980"/>
-        <w:gridCol w:w="2959"/>
+        <w:gridCol w:w="2070"/>
+        <w:gridCol w:w="2869"/>
         <w:gridCol w:w="782"/>
         <w:gridCol w:w="610"/>
         <w:gridCol w:w="989"/>
@@ -3944,7 +3944,7 @@
         </w:tc>
         <w:tc>
           <w:tcPr>
-            <w:tcW w:w="1980" w:type="dxa"/>
+            <w:tcW w:w="2070" w:type="dxa"/>
           </w:tcPr>
           <w:p>
             <w:r>
@@ -3959,7 +3959,7 @@
         </w:tc>
         <w:tc>
           <w:tcPr>
-            <w:tcW w:w="2959" w:type="dxa"/>
+            <w:tcW w:w="2869" w:type="dxa"/>
           </w:tcPr>
           <w:p>
             <w:r>
@@ -4095,13 +4095,13 @@
         </w:tc>
         <w:tc>
           <w:tcPr>
-            <w:tcW w:w="1980" w:type="dxa"/>
-          </w:tcPr>
-          <w:p/>
-        </w:tc>
-        <w:tc>
-          <w:tcPr>
-            <w:tcW w:w="2959" w:type="dxa"/>
+            <w:tcW w:w="2070" w:type="dxa"/>
+          </w:tcPr>
+          <w:p/>
+        </w:tc>
+        <w:tc>
+          <w:tcPr>
+            <w:tcW w:w="2869" w:type="dxa"/>
           </w:tcPr>
           <w:p>
             <w:r>
@@ -4208,7 +4208,7 @@
         </w:tc>
         <w:tc>
           <w:tcPr>
-            <w:tcW w:w="1980" w:type="dxa"/>
+            <w:tcW w:w="2070" w:type="dxa"/>
           </w:tcPr>
           <w:p>
             <w:pPr>
@@ -4255,7 +4255,7 @@
         </w:tc>
         <w:tc>
           <w:tcPr>
-            <w:tcW w:w="2959" w:type="dxa"/>
+            <w:tcW w:w="2869" w:type="dxa"/>
           </w:tcPr>
           <w:p>
             <w:pPr>
@@ -4382,11 +4382,15 @@
           <w:tcPr>
             <w:tcW w:w="1800" w:type="dxa"/>
           </w:tcPr>
-          <w:p/>
-        </w:tc>
-        <w:tc>
-          <w:tcPr>
-            <w:tcW w:w="1980" w:type="dxa"/>
+          <w:p>
+            <w:r>
+              <w:t xml:space="preserve">Just hover on the yellow stars </w:t>
+            </w:r>
+          </w:p>
+        </w:tc>
+        <w:tc>
+          <w:tcPr>
+            <w:tcW w:w="2070" w:type="dxa"/>
           </w:tcPr>
           <w:p>
             <w:pPr>
@@ -4397,15 +4401,290 @@
         </w:tc>
         <w:tc>
           <w:tcPr>
-            <w:tcW w:w="2959" w:type="dxa"/>
+            <w:tcW w:w="2869" w:type="dxa"/>
+          </w:tcPr>
+          <w:p>
+            <w:pPr>
+              <w:pStyle w:val="ListParagraph"/>
+              <w:ind w:left="0"/>
+              <w:rPr>
+                <w:rtl/>
+              </w:rPr>
+            </w:pPr>
+            <w:r>
+              <w:t>The stars should be filled</w:t>
+            </w:r>
+            <w:r>
+              <w:t xml:space="preserve"> while hovering </w:t>
+            </w:r>
+          </w:p>
+        </w:tc>
+        <w:tc>
+          <w:tcPr>
+            <w:tcW w:w="782" w:type="dxa"/>
+          </w:tcPr>
+          <w:p/>
+        </w:tc>
+        <w:tc>
+          <w:tcPr>
+            <w:tcW w:w="610" w:type="dxa"/>
+          </w:tcPr>
+          <w:p/>
+        </w:tc>
+        <w:tc>
+          <w:tcPr>
+            <w:tcW w:w="989" w:type="dxa"/>
+          </w:tcPr>
+          <w:p/>
+        </w:tc>
+        <w:tc>
+          <w:tcPr>
+            <w:tcW w:w="1036" w:type="dxa"/>
+          </w:tcPr>
+          <w:p/>
+        </w:tc>
+        <w:tc>
+          <w:tcPr>
+            <w:tcW w:w="1093" w:type="dxa"/>
+          </w:tcPr>
+          <w:p/>
+        </w:tc>
+      </w:tr>
+      <w:tr>
+        <w:trPr>
+          <w:trHeight w:val="989"/>
+        </w:trPr>
+        <w:tc>
+          <w:tcPr>
+            <w:tcW w:w="290" w:type="dxa"/>
+          </w:tcPr>
+          <w:p>
+            <w:pPr>
+              <w:pStyle w:val="ListParagraph"/>
+              <w:numPr>
+                <w:ilvl w:val="0"/>
+                <w:numId w:val="7"/>
+              </w:numPr>
+              <w:ind w:left="360"/>
+              <w:jc w:val="both"/>
+            </w:pPr>
+          </w:p>
+        </w:tc>
+        <w:tc>
+          <w:tcPr>
+            <w:tcW w:w="810" w:type="dxa"/>
+          </w:tcPr>
+          <w:p>
+            <w:r>
+              <w:t xml:space="preserve">Hovering on heart </w:t>
+            </w:r>
+          </w:p>
+        </w:tc>
+        <w:tc>
+          <w:tcPr>
+            <w:tcW w:w="1080" w:type="dxa"/>
+          </w:tcPr>
+          <w:p>
+            <w:r>
+              <w:t xml:space="preserve">Hovering on </w:t>
+            </w:r>
+            <w:r>
+              <w:t>the heart</w:t>
+            </w:r>
+            <w:r>
+              <w:t xml:space="preserve"> to get feedback on how </w:t>
+            </w:r>
+            <w:r>
+              <w:t>it</w:t>
+            </w:r>
+            <w:r>
+              <w:t xml:space="preserve"> will look when </w:t>
+            </w:r>
+            <w:r>
+              <w:t xml:space="preserve">it’s </w:t>
+            </w:r>
+            <w:r>
+              <w:t>clicked</w:t>
+            </w:r>
+          </w:p>
+        </w:tc>
+        <w:tc>
+          <w:tcPr>
+            <w:tcW w:w="1170" w:type="dxa"/>
+          </w:tcPr>
+          <w:p>
+            <w:r>
+              <w:t xml:space="preserve">No </w:t>
+            </w:r>
+          </w:p>
+        </w:tc>
+        <w:tc>
+          <w:tcPr>
+            <w:tcW w:w="1800" w:type="dxa"/>
+          </w:tcPr>
+          <w:p>
+            <w:r>
+              <w:t xml:space="preserve">Just hover on the heart </w:t>
+            </w:r>
+          </w:p>
+        </w:tc>
+        <w:tc>
+          <w:tcPr>
+            <w:tcW w:w="2070" w:type="dxa"/>
           </w:tcPr>
           <w:p>
             <w:pPr>
               <w:pStyle w:val="ListParagraph"/>
               <w:ind w:left="360"/>
             </w:pPr>
+          </w:p>
+        </w:tc>
+        <w:tc>
+          <w:tcPr>
+            <w:tcW w:w="2869" w:type="dxa"/>
+          </w:tcPr>
+          <w:p>
+            <w:pPr>
+              <w:pStyle w:val="ListParagraph"/>
+              <w:ind w:left="0"/>
+            </w:pPr>
+            <w:r>
+              <w:t xml:space="preserve">The heart should be filled while hovering </w:t>
+            </w:r>
+          </w:p>
+        </w:tc>
+        <w:tc>
+          <w:tcPr>
+            <w:tcW w:w="782" w:type="dxa"/>
+          </w:tcPr>
+          <w:p/>
+        </w:tc>
+        <w:tc>
+          <w:tcPr>
+            <w:tcW w:w="610" w:type="dxa"/>
+          </w:tcPr>
+          <w:p/>
+        </w:tc>
+        <w:tc>
+          <w:tcPr>
+            <w:tcW w:w="989" w:type="dxa"/>
+          </w:tcPr>
+          <w:p/>
+        </w:tc>
+        <w:tc>
+          <w:tcPr>
+            <w:tcW w:w="1036" w:type="dxa"/>
+          </w:tcPr>
+          <w:p/>
+        </w:tc>
+        <w:tc>
+          <w:tcPr>
+            <w:tcW w:w="1093" w:type="dxa"/>
+          </w:tcPr>
+          <w:p/>
+        </w:tc>
+      </w:tr>
+      <w:tr>
+        <w:trPr>
+          <w:trHeight w:val="989"/>
+        </w:trPr>
+        <w:tc>
+          <w:tcPr>
+            <w:tcW w:w="290" w:type="dxa"/>
+          </w:tcPr>
+          <w:p>
+            <w:pPr>
+              <w:pStyle w:val="ListParagraph"/>
+              <w:numPr>
+                <w:ilvl w:val="0"/>
+                <w:numId w:val="7"/>
+              </w:numPr>
+              <w:ind w:left="360"/>
+              <w:jc w:val="both"/>
+            </w:pPr>
+          </w:p>
+        </w:tc>
+        <w:tc>
+          <w:tcPr>
+            <w:tcW w:w="810" w:type="dxa"/>
+          </w:tcPr>
+          <w:p>
+            <w:r>
+              <w:t xml:space="preserve">View on IOS </w:t>
+            </w:r>
+          </w:p>
+        </w:tc>
+        <w:tc>
+          <w:tcPr>
+            <w:tcW w:w="1080" w:type="dxa"/>
+          </w:tcPr>
+          <w:p>
+            <w:r>
+              <w:t>The app supports IOS view</w:t>
+            </w:r>
+          </w:p>
+        </w:tc>
+        <w:tc>
+          <w:tcPr>
+            <w:tcW w:w="1170" w:type="dxa"/>
+          </w:tcPr>
+          <w:p>
+            <w:r>
+              <w:t>IOS device</w:t>
+            </w:r>
+          </w:p>
+        </w:tc>
+        <w:tc>
+          <w:tcPr>
+            <w:tcW w:w="1800" w:type="dxa"/>
+          </w:tcPr>
+          <w:p>
+            <w:pPr>
+              <w:rPr>
+                <w:rFonts w:hint="cs"/>
+                <w:rtl/>
+              </w:rPr>
+            </w:pPr>
+            <w:r>
+              <w:t>Select one of the IOS devices as</w:t>
+            </w:r>
+            <w:r>
+              <w:rPr>
+                <w:rFonts w:hint="cs"/>
+                <w:rtl/>
+              </w:rPr>
+              <w:t xml:space="preserve"> </w:t>
+            </w:r>
+            <w:r>
+              <w:t xml:space="preserve">a preview </w:t>
+            </w:r>
+            <w:r>
+              <w:t xml:space="preserve"> </w:t>
+            </w:r>
             <w:bookmarkStart w:id="0" w:name="_GoBack"/>
             <w:bookmarkEnd w:id="0"/>
+          </w:p>
+        </w:tc>
+        <w:tc>
+          <w:tcPr>
+            <w:tcW w:w="2070" w:type="dxa"/>
+          </w:tcPr>
+          <w:p>
+            <w:pPr>
+              <w:pStyle w:val="ListParagraph"/>
+              <w:ind w:left="360"/>
+            </w:pPr>
+          </w:p>
+        </w:tc>
+        <w:tc>
+          <w:tcPr>
+            <w:tcW w:w="2869" w:type="dxa"/>
+          </w:tcPr>
+          <w:p>
+            <w:pPr>
+              <w:pStyle w:val="ListParagraph"/>
+              <w:ind w:left="0"/>
+            </w:pPr>
           </w:p>
         </w:tc>
         <w:tc>
@@ -6282,7 +6561,7 @@
 </file>
 
 <file path=customXml/itemProps2.xml><?xml version="1.0" encoding="utf-8"?>
-<ds:datastoreItem xmlns:ds="http://schemas.openxmlformats.org/officeDocument/2006/customXml" ds:itemID="{8FEDE59C-7315-4844-B0AB-91EB992780D2}">
+<ds:datastoreItem xmlns:ds="http://schemas.openxmlformats.org/officeDocument/2006/customXml" ds:itemID="{C39612C8-6E26-EC40-8B48-9166D3D5412F}">
   <ds:schemaRefs>
     <ds:schemaRef ds:uri="http://schemas.openxmlformats.org/officeDocument/2006/bibliography"/>
   </ds:schemaRefs>

</xml_diff>